<commit_message>
Fin correction exo (1 - 9)
</commit_message>
<xml_diff>
--- a/SGBD/TD_TP_Exercices_Modelisation_BDD_2024-2025.docx
+++ b/SGBD/TD_TP_Exercices_Modelisation_BDD_2024-2025.docx
@@ -739,7 +739,7 @@
           <w:sz w:val="21"/>
           <w:szCs w:val="21"/>
         </w:rPr>
-        <w:t xml:space="preserve"> (ex. le numéro N°12 de Linux Magazine en 2003 est différent du numéro N°12 de Linux Magazine en 2004). </w:t>
+        <w:t xml:space="preserve"> (ex. le numéro N°12 de Linux Magazine en 2003 est différent du numéro N°12 de Linux Magazine en 2004).</w:t>
       </w:r>
     </w:p>
     <w:p>
@@ -1898,9 +1898,8 @@
           <w:szCs w:val="21"/>
           <w:lang w:eastAsia="fr-FR"/>
         </w:rPr>
-        <w:t xml:space="preserve">Un médecin peut-il recevoir plusieurs patients dans la même </w:t>
-      </w:r>
-      <w:proofErr w:type="gramStart"/>
+        <w:t>Un médecin peut-il recevoir plusieurs patients dans la même consultation</w:t>
+      </w:r>
       <w:r>
         <w:rPr>
           <w:rFonts w:ascii="Trebuchet MS" w:eastAsia="Times New Roman" w:hAnsi="Trebuchet MS" w:cs="Times New Roman"/>
@@ -1909,9 +1908,18 @@
           <w:szCs w:val="21"/>
           <w:lang w:eastAsia="fr-FR"/>
         </w:rPr>
-        <w:t>consultation?</w:t>
-      </w:r>
-      <w:proofErr w:type="gramEnd"/>
+        <w:t xml:space="preserve"> </w:t>
+      </w:r>
+      <w:r>
+        <w:rPr>
+          <w:rFonts w:ascii="Trebuchet MS" w:eastAsia="Times New Roman" w:hAnsi="Trebuchet MS" w:cs="Times New Roman"/>
+          <w:color w:val="000000"/>
+          <w:sz w:val="21"/>
+          <w:szCs w:val="21"/>
+          <w:lang w:eastAsia="fr-FR"/>
+        </w:rPr>
+        <w:t>?</w:t>
+      </w:r>
     </w:p>
     <w:p>
       <w:pPr>
@@ -2067,6 +2075,14 @@
       <w:r>
         <w:t>Exercice 8</w:t>
       </w:r>
+      <w:r>
+        <w:t xml:space="preserve"> – Pour </w:t>
+      </w:r>
+      <w:proofErr w:type="spellStart"/>
+      <w:r>
+        <w:t>mwaaa</w:t>
+      </w:r>
+      <w:proofErr w:type="spellEnd"/>
     </w:p>
     <w:p>
       <w:pPr>
@@ -2091,6 +2107,7 @@
         <w:jc w:val="both"/>
         <w:rPr>
           <w:rFonts w:ascii="Trebuchet MS" w:hAnsi="Trebuchet MS" w:cs="Verdana"/>
+          <w:strike/>
           <w:color w:val="333333"/>
         </w:rPr>
       </w:pPr>
@@ -2099,12 +2116,38 @@
           <w:rFonts w:ascii="Trebuchet MS" w:hAnsi="Trebuchet MS" w:cs="Verdana"/>
           <w:color w:val="333333"/>
         </w:rPr>
-        <w:t>Lors de leur inscription en début d’année scolaire, chaque étudiant remplit une fiche sur laquelle il indique certains renseignements comme son numéro d’identification nationale (</w:t>
+        <w:t xml:space="preserve">Lors de leur inscription en début d’année scolaire, </w:t>
+      </w:r>
+      <w:r>
+        <w:rPr>
+          <w:rFonts w:ascii="Trebuchet MS" w:hAnsi="Trebuchet MS" w:cs="Verdana"/>
+          <w:strike/>
+          <w:color w:val="333333"/>
+        </w:rPr>
+        <w:t xml:space="preserve">chaque </w:t>
+      </w:r>
+      <w:r>
+        <w:rPr>
+          <w:rFonts w:ascii="Trebuchet MS" w:hAnsi="Trebuchet MS" w:cs="Verdana"/>
+          <w:strike/>
+          <w:color w:val="333333"/>
+          <w:highlight w:val="cyan"/>
+        </w:rPr>
+        <w:t>étudiant</w:t>
+      </w:r>
+      <w:r>
+        <w:rPr>
+          <w:rFonts w:ascii="Trebuchet MS" w:hAnsi="Trebuchet MS" w:cs="Verdana"/>
+          <w:strike/>
+          <w:color w:val="333333"/>
+        </w:rPr>
+        <w:t xml:space="preserve"> remplit une fiche sur laquelle il indique certains renseignements comme son numéro d’identification nationale (</w:t>
       </w:r>
       <w:proofErr w:type="spellStart"/>
       <w:r>
         <w:rPr>
           <w:rFonts w:ascii="Trebuchet MS" w:hAnsi="Trebuchet MS" w:cs="Verdana"/>
+          <w:strike/>
           <w:color w:val="333333"/>
         </w:rPr>
         <w:t>ninsee</w:t>
@@ -2113,6 +2156,7 @@
       <w:r>
         <w:rPr>
           <w:rFonts w:ascii="Trebuchet MS" w:hAnsi="Trebuchet MS" w:cs="Verdana"/>
+          <w:strike/>
           <w:color w:val="333333"/>
         </w:rPr>
         <w:t xml:space="preserve">), ses nom et prénom (nom, </w:t>
@@ -2121,6 +2165,7 @@
       <w:r>
         <w:rPr>
           <w:rFonts w:ascii="Trebuchet MS" w:hAnsi="Trebuchet MS" w:cs="Verdana"/>
+          <w:strike/>
           <w:color w:val="333333"/>
         </w:rPr>
         <w:t>prenom</w:t>
@@ -2129,14 +2174,33 @@
       <w:r>
         <w:rPr>
           <w:rFonts w:ascii="Trebuchet MS" w:hAnsi="Trebuchet MS" w:cs="Verdana"/>
+          <w:strike/>
           <w:color w:val="333333"/>
         </w:rPr>
-        <w:t>), son adresse (adresse) et la liste des unités de valeurs (UV) qu’il s’engage à suivre (8 au plus sur les 15 possibles). Un code lui est automatiquement attribué (</w:t>
+        <w:t xml:space="preserve">), son adresse (adresse) et la liste des </w:t>
+      </w:r>
+      <w:r>
+        <w:rPr>
+          <w:rFonts w:ascii="Trebuchet MS" w:hAnsi="Trebuchet MS" w:cs="Verdana"/>
+          <w:strike/>
+          <w:color w:val="333333"/>
+          <w:highlight w:val="cyan"/>
+        </w:rPr>
+        <w:t>unités de valeurs</w:t>
+      </w:r>
+      <w:r>
+        <w:rPr>
+          <w:rFonts w:ascii="Trebuchet MS" w:hAnsi="Trebuchet MS" w:cs="Verdana"/>
+          <w:strike/>
+          <w:color w:val="333333"/>
+        </w:rPr>
+        <w:t xml:space="preserve"> (UV) qu’il s’engage à suivre (8 au plus sur les 15 possibles). Un code lui est automatiquement attribué (</w:t>
       </w:r>
       <w:proofErr w:type="spellStart"/>
       <w:r>
         <w:rPr>
           <w:rFonts w:ascii="Trebuchet MS" w:hAnsi="Trebuchet MS" w:cs="Verdana"/>
+          <w:strike/>
           <w:color w:val="333333"/>
         </w:rPr>
         <w:t>codetu</w:t>
@@ -2145,6 +2209,7 @@
       <w:r>
         <w:rPr>
           <w:rFonts w:ascii="Trebuchet MS" w:hAnsi="Trebuchet MS" w:cs="Verdana"/>
+          <w:strike/>
           <w:color w:val="333333"/>
         </w:rPr>
         <w:t xml:space="preserve">). </w:t>
@@ -2166,119 +2231,165 @@
       <w:r>
         <w:rPr>
           <w:rFonts w:ascii="Trebuchet MS" w:hAnsi="Trebuchet MS" w:cs="Verdana"/>
+          <w:strike/>
           <w:color w:val="333333"/>
         </w:rPr>
         <w:t>Une UV est caractérisée par un code (</w:t>
       </w:r>
       <w:proofErr w:type="spellStart"/>
+      <w:r>
+        <w:rPr>
+          <w:rFonts w:ascii="Trebuchet MS" w:hAnsi="Trebuchet MS" w:cs="Verdana"/>
+          <w:strike/>
+          <w:color w:val="333333"/>
+        </w:rPr>
+        <w:t>codeuv</w:t>
+      </w:r>
+      <w:proofErr w:type="spellEnd"/>
+      <w:r>
+        <w:rPr>
+          <w:rFonts w:ascii="Trebuchet MS" w:hAnsi="Trebuchet MS" w:cs="Verdana"/>
+          <w:strike/>
+          <w:color w:val="333333"/>
+        </w:rPr>
+        <w:t>) et un intitulé (</w:t>
+      </w:r>
+      <w:proofErr w:type="spellStart"/>
+      <w:r>
+        <w:rPr>
+          <w:rFonts w:ascii="Trebuchet MS" w:hAnsi="Trebuchet MS" w:cs="Verdana"/>
+          <w:strike/>
+          <w:color w:val="333333"/>
+        </w:rPr>
+        <w:t>intuv</w:t>
+      </w:r>
+      <w:proofErr w:type="spellEnd"/>
+      <w:r>
+        <w:rPr>
+          <w:rFonts w:ascii="Trebuchet MS" w:hAnsi="Trebuchet MS" w:cs="Verdana"/>
+          <w:strike/>
+          <w:color w:val="333333"/>
+        </w:rPr>
+        <w:t xml:space="preserve">). Par exemple le code </w:t>
+      </w:r>
+      <w:r>
+        <w:rPr>
+          <w:rFonts w:ascii="Trebuchet MS" w:hAnsi="Trebuchet MS" w:cs="Verdana"/>
+          <w:i/>
+          <w:strike/>
+          <w:color w:val="333333"/>
+        </w:rPr>
+        <w:t>UV3</w:t>
+      </w:r>
+      <w:r>
+        <w:rPr>
+          <w:rFonts w:ascii="Trebuchet MS" w:hAnsi="Trebuchet MS" w:cs="Verdana"/>
+          <w:strike/>
+          <w:color w:val="333333"/>
+        </w:rPr>
+        <w:t xml:space="preserve"> identifie </w:t>
+      </w:r>
+      <w:r>
+        <w:rPr>
+          <w:rFonts w:ascii="Trebuchet MS" w:hAnsi="Trebuchet MS" w:cs="Verdana"/>
+          <w:i/>
+          <w:strike/>
+          <w:color w:val="333333"/>
+        </w:rPr>
+        <w:t>Électronique numérique</w:t>
+      </w:r>
       <w:r>
         <w:rPr>
           <w:rFonts w:ascii="Trebuchet MS" w:hAnsi="Trebuchet MS" w:cs="Verdana"/>
           <w:color w:val="333333"/>
         </w:rPr>
-        <w:t>codeuv</w:t>
+        <w:t xml:space="preserve">. </w:t>
+      </w:r>
+      <w:r>
+        <w:rPr>
+          <w:rFonts w:ascii="Trebuchet MS" w:hAnsi="Trebuchet MS" w:cs="Verdana"/>
+          <w:strike/>
+          <w:color w:val="333333"/>
+        </w:rPr>
+        <w:t xml:space="preserve">Chaque UV est placée sous la responsabilité d’un </w:t>
+      </w:r>
+      <w:r>
+        <w:rPr>
+          <w:rFonts w:ascii="Trebuchet MS" w:hAnsi="Trebuchet MS" w:cs="Verdana"/>
+          <w:strike/>
+          <w:color w:val="333333"/>
+          <w:highlight w:val="cyan"/>
+        </w:rPr>
+        <w:t>enseignant</w:t>
+      </w:r>
+      <w:r>
+        <w:rPr>
+          <w:rFonts w:ascii="Trebuchet MS" w:hAnsi="Trebuchet MS" w:cs="Verdana"/>
+          <w:strike/>
+          <w:color w:val="333333"/>
+        </w:rPr>
+        <w:t xml:space="preserve"> identifié par ses initiales (</w:t>
+      </w:r>
+      <w:proofErr w:type="spellStart"/>
+      <w:r>
+        <w:rPr>
+          <w:rFonts w:ascii="Trebuchet MS" w:hAnsi="Trebuchet MS" w:cs="Verdana"/>
+          <w:strike/>
+          <w:color w:val="333333"/>
+        </w:rPr>
+        <w:t>initens</w:t>
       </w:r>
       <w:proofErr w:type="spellEnd"/>
+      <w:r>
+        <w:rPr>
+          <w:rFonts w:ascii="Trebuchet MS" w:hAnsi="Trebuchet MS" w:cs="Verdana"/>
+          <w:strike/>
+          <w:color w:val="333333"/>
+        </w:rPr>
+        <w:t>) et caractérisé par un nom (nomens), un numéro de bureau (</w:t>
+      </w:r>
+      <w:proofErr w:type="spellStart"/>
+      <w:r>
+        <w:rPr>
+          <w:rFonts w:ascii="Trebuchet MS" w:hAnsi="Trebuchet MS" w:cs="Verdana"/>
+          <w:strike/>
+          <w:color w:val="333333"/>
+        </w:rPr>
+        <w:t>bureauens</w:t>
+      </w:r>
+      <w:proofErr w:type="spellEnd"/>
+      <w:r>
+        <w:rPr>
+          <w:rFonts w:ascii="Trebuchet MS" w:hAnsi="Trebuchet MS" w:cs="Verdana"/>
+          <w:strike/>
+          <w:color w:val="333333"/>
+        </w:rPr>
+        <w:t>) et un numéro de téléphone (</w:t>
+      </w:r>
+      <w:proofErr w:type="spellStart"/>
+      <w:r>
+        <w:rPr>
+          <w:rFonts w:ascii="Trebuchet MS" w:hAnsi="Trebuchet MS" w:cs="Verdana"/>
+          <w:strike/>
+          <w:color w:val="333333"/>
+        </w:rPr>
+        <w:t>telens</w:t>
+      </w:r>
+      <w:proofErr w:type="spellEnd"/>
+      <w:r>
+        <w:rPr>
+          <w:rFonts w:ascii="Trebuchet MS" w:hAnsi="Trebuchet MS" w:cs="Verdana"/>
+          <w:strike/>
+          <w:color w:val="333333"/>
+        </w:rPr>
+        <w:t>).</w:t>
+      </w:r>
       <w:r>
         <w:rPr>
           <w:rFonts w:ascii="Trebuchet MS" w:hAnsi="Trebuchet MS" w:cs="Verdana"/>
           <w:color w:val="333333"/>
         </w:rPr>
-        <w:t>) et un intitulé (</w:t>
-      </w:r>
-      <w:proofErr w:type="spellStart"/>
-      <w:r>
-        <w:rPr>
-          <w:rFonts w:ascii="Trebuchet MS" w:hAnsi="Trebuchet MS" w:cs="Verdana"/>
-          <w:color w:val="333333"/>
-        </w:rPr>
-        <w:t>intuv</w:t>
-      </w:r>
-      <w:proofErr w:type="spellEnd"/>
-      <w:r>
-        <w:rPr>
-          <w:rFonts w:ascii="Trebuchet MS" w:hAnsi="Trebuchet MS" w:cs="Verdana"/>
-          <w:color w:val="333333"/>
-        </w:rPr>
-        <w:t xml:space="preserve">). Par exemple le code </w:t>
-      </w:r>
-      <w:r>
-        <w:rPr>
-          <w:rFonts w:ascii="Trebuchet MS" w:hAnsi="Trebuchet MS" w:cs="Verdana"/>
-          <w:i/>
-          <w:color w:val="333333"/>
-        </w:rPr>
-        <w:t>UV3</w:t>
-      </w:r>
-      <w:r>
-        <w:rPr>
-          <w:rFonts w:ascii="Trebuchet MS" w:hAnsi="Trebuchet MS" w:cs="Verdana"/>
-          <w:color w:val="333333"/>
-        </w:rPr>
-        <w:t xml:space="preserve"> identifie </w:t>
-      </w:r>
-      <w:r>
-        <w:rPr>
-          <w:rFonts w:ascii="Trebuchet MS" w:hAnsi="Trebuchet MS" w:cs="Verdana"/>
-          <w:i/>
-          <w:color w:val="333333"/>
-        </w:rPr>
-        <w:t>Électronique numérique</w:t>
-      </w:r>
-      <w:r>
-        <w:rPr>
-          <w:rFonts w:ascii="Trebuchet MS" w:hAnsi="Trebuchet MS" w:cs="Verdana"/>
-          <w:color w:val="333333"/>
-        </w:rPr>
-        <w:t>. Chaque UV est placée sous la responsabilité d’un enseignant identifié par ses initiales (</w:t>
-      </w:r>
-      <w:proofErr w:type="spellStart"/>
-      <w:r>
-        <w:rPr>
-          <w:rFonts w:ascii="Trebuchet MS" w:hAnsi="Trebuchet MS" w:cs="Verdana"/>
-          <w:color w:val="333333"/>
-        </w:rPr>
-        <w:t>initens</w:t>
-      </w:r>
-      <w:proofErr w:type="spellEnd"/>
-      <w:r>
-        <w:rPr>
-          <w:rFonts w:ascii="Trebuchet MS" w:hAnsi="Trebuchet MS" w:cs="Verdana"/>
-          <w:color w:val="333333"/>
-        </w:rPr>
-        <w:t>) et caractérisé par un nom (nomens), un numéro de bureau (</w:t>
-      </w:r>
-      <w:proofErr w:type="spellStart"/>
-      <w:r>
-        <w:rPr>
-          <w:rFonts w:ascii="Trebuchet MS" w:hAnsi="Trebuchet MS" w:cs="Verdana"/>
-          <w:color w:val="333333"/>
-        </w:rPr>
-        <w:t>bureauens</w:t>
-      </w:r>
-      <w:proofErr w:type="spellEnd"/>
-      <w:r>
-        <w:rPr>
-          <w:rFonts w:ascii="Trebuchet MS" w:hAnsi="Trebuchet MS" w:cs="Verdana"/>
-          <w:color w:val="333333"/>
-        </w:rPr>
-        <w:t>) et un numéro de téléphone (</w:t>
-      </w:r>
-      <w:proofErr w:type="spellStart"/>
-      <w:r>
-        <w:rPr>
-          <w:rFonts w:ascii="Trebuchet MS" w:hAnsi="Trebuchet MS" w:cs="Verdana"/>
-          <w:color w:val="333333"/>
-        </w:rPr>
-        <w:t>telens</w:t>
-      </w:r>
-      <w:proofErr w:type="spellEnd"/>
-      <w:r>
-        <w:rPr>
-          <w:rFonts w:ascii="Trebuchet MS" w:hAnsi="Trebuchet MS" w:cs="Verdana"/>
-          <w:color w:val="333333"/>
-        </w:rPr>
-        <w:t>). Cet enseignant se rend disponible un jour de la semaine (</w:t>
+        <w:t xml:space="preserve"> Cet enseignant se rend disponible un jour de la semaine (</w:t>
       </w:r>
       <w:proofErr w:type="spellStart"/>
       <w:r>
@@ -2393,7 +2504,46 @@
         <w:rPr>
           <w:rFonts w:ascii="Trebuchet MS" w:hAnsi="Trebuchet MS"/>
         </w:rPr>
-        <w:t>Un cycliste est caractérisé par son nom, prénom (un seul) et adresse (rue, ville, code postal), ainsi que son âge et son numéro de licence. Une course est caractérisée par une date, un lieu (ville, code postal), une longueur (en km). Un cycliste participe à une course au moins. La performance d’un cycliste lors d’une course est caractérisée par son temps et son rang. Quel modèle conceptuel de données pouvez-vous proposer à ce club de cyclisme ? De même, proposez le MLD correspondant.</w:t>
+        <w:t xml:space="preserve">Un </w:t>
+      </w:r>
+      <w:r>
+        <w:rPr>
+          <w:rFonts w:ascii="Trebuchet MS" w:hAnsi="Trebuchet MS"/>
+          <w:highlight w:val="cyan"/>
+        </w:rPr>
+        <w:t>cycliste</w:t>
+      </w:r>
+      <w:r>
+        <w:rPr>
+          <w:rFonts w:ascii="Trebuchet MS" w:hAnsi="Trebuchet MS"/>
+        </w:rPr>
+        <w:t xml:space="preserve"> est caractérisé par son nom, prénom (un seul) et adresse (rue, ville, code postal), ainsi que son âge et son numéro de licence. Une </w:t>
+      </w:r>
+      <w:r>
+        <w:rPr>
+          <w:rFonts w:ascii="Trebuchet MS" w:hAnsi="Trebuchet MS"/>
+          <w:highlight w:val="cyan"/>
+        </w:rPr>
+        <w:t>course</w:t>
+      </w:r>
+      <w:r>
+        <w:rPr>
+          <w:rFonts w:ascii="Trebuchet MS" w:hAnsi="Trebuchet MS"/>
+        </w:rPr>
+        <w:t xml:space="preserve"> est caractérisée par une date, un lieu (ville, code postal), une longueur (en km). Un cycliste participe à une course au moins. La </w:t>
+      </w:r>
+      <w:r>
+        <w:rPr>
+          <w:rFonts w:ascii="Trebuchet MS" w:hAnsi="Trebuchet MS"/>
+          <w:highlight w:val="cyan"/>
+        </w:rPr>
+        <w:t>performance</w:t>
+      </w:r>
+      <w:r>
+        <w:rPr>
+          <w:rFonts w:ascii="Trebuchet MS" w:hAnsi="Trebuchet MS"/>
+        </w:rPr>
+        <w:t xml:space="preserve"> d’un cycliste lors d’une course est caractérisée par son temps et son rang. Quel modèle conceptuel de données pouvez-vous proposer à ce club de cyclisme ? De même, proposez le MLD correspondant.</w:t>
       </w:r>
     </w:p>
     <w:p>

</xml_diff>

<commit_message>
Modif doc SGBD et ALGO fin partie 6
</commit_message>
<xml_diff>
--- a/SGBD/TD_TP_Exercices_Modelisation_BDD_2024-2025.docx
+++ b/SGBD/TD_TP_Exercices_Modelisation_BDD_2024-2025.docx
@@ -1412,30 +1412,253 @@
       <w:r>
         <w:rPr>
           <w:rFonts w:ascii="Trebuchet MS" w:hAnsi="Trebuchet MS"/>
+        </w:rPr>
+        <w:t>CD</w:t>
+      </w:r>
+      <w:r>
+        <w:rPr>
+          <w:rFonts w:ascii="Trebuchet MS" w:hAnsi="Trebuchet MS"/>
+        </w:rPr>
+        <w:t xml:space="preserve"> ou les </w:t>
+      </w:r>
+      <w:r>
+        <w:rPr>
+          <w:rFonts w:ascii="Trebuchet MS" w:hAnsi="Trebuchet MS"/>
+        </w:rPr>
+        <w:t>plages</w:t>
+      </w:r>
+      <w:r>
+        <w:rPr>
+          <w:rFonts w:ascii="Trebuchet MS" w:hAnsi="Trebuchet MS"/>
+        </w:rPr>
+        <w:t xml:space="preserve"> les composant.</w:t>
+      </w:r>
+    </w:p>
+    <w:p>
+      <w:pPr>
+        <w:spacing w:after="0"/>
+        <w:jc w:val="both"/>
+        <w:rPr>
+          <w:rFonts w:ascii="Trebuchet MS" w:hAnsi="Trebuchet MS"/>
+        </w:rPr>
+      </w:pPr>
+      <w:r>
+        <w:rPr>
+          <w:rFonts w:ascii="Trebuchet MS" w:hAnsi="Trebuchet MS"/>
+        </w:rPr>
+        <w:t xml:space="preserve"> - </w:t>
+      </w:r>
+      <w:r>
+        <w:rPr>
+          <w:rFonts w:ascii="Trebuchet MS" w:hAnsi="Trebuchet MS"/>
+        </w:rPr>
+        <w:t>Famille</w:t>
+      </w:r>
+      <w:r>
+        <w:rPr>
+          <w:rFonts w:ascii="Trebuchet MS" w:hAnsi="Trebuchet MS"/>
+        </w:rPr>
+        <w:t xml:space="preserve"> (Classique, Jazz, Variétés, folklore international)</w:t>
+      </w:r>
+    </w:p>
+    <w:p>
+      <w:pPr>
+        <w:spacing w:after="0"/>
+        <w:jc w:val="both"/>
+        <w:rPr>
+          <w:rFonts w:ascii="Trebuchet MS" w:hAnsi="Trebuchet MS"/>
+        </w:rPr>
+      </w:pPr>
+      <w:r>
+        <w:rPr>
+          <w:rFonts w:ascii="Trebuchet MS" w:hAnsi="Trebuchet MS"/>
+        </w:rPr>
+        <w:t xml:space="preserve"> </w:t>
+      </w:r>
+      <w:r>
+        <w:rPr>
+          <w:rFonts w:ascii="Trebuchet MS" w:hAnsi="Trebuchet MS"/>
+        </w:rPr>
+        <w:t xml:space="preserve">- Genre (Valse, Rock, </w:t>
+      </w:r>
+      <w:proofErr w:type="spellStart"/>
+      <w:r>
+        <w:rPr>
+          <w:rFonts w:ascii="Trebuchet MS" w:hAnsi="Trebuchet MS"/>
+        </w:rPr>
+        <w:t>Mambo</w:t>
+      </w:r>
+      <w:proofErr w:type="spellEnd"/>
+      <w:r>
+        <w:rPr>
+          <w:rFonts w:ascii="Trebuchet MS" w:hAnsi="Trebuchet MS"/>
+        </w:rPr>
+        <w:t xml:space="preserve">, </w:t>
+      </w:r>
+      <w:proofErr w:type="spellStart"/>
+      <w:r>
+        <w:rPr>
+          <w:rFonts w:ascii="Trebuchet MS" w:hAnsi="Trebuchet MS"/>
+        </w:rPr>
+        <w:t>Lieder</w:t>
+      </w:r>
+      <w:proofErr w:type="spellEnd"/>
+      <w:r>
+        <w:rPr>
+          <w:rFonts w:ascii="Trebuchet MS" w:hAnsi="Trebuchet MS"/>
+        </w:rPr>
+        <w:t>...)</w:t>
+      </w:r>
+    </w:p>
+    <w:p>
+      <w:pPr>
+        <w:spacing w:after="0"/>
+        <w:jc w:val="both"/>
+        <w:rPr>
+          <w:rFonts w:ascii="Trebuchet MS" w:hAnsi="Trebuchet MS"/>
+        </w:rPr>
+      </w:pPr>
+      <w:r>
+        <w:rPr>
+          <w:rFonts w:ascii="Trebuchet MS" w:hAnsi="Trebuchet MS"/>
+        </w:rPr>
+        <w:t xml:space="preserve"> </w:t>
+      </w:r>
+      <w:r>
+        <w:rPr>
+          <w:rFonts w:ascii="Trebuchet MS" w:hAnsi="Trebuchet MS"/>
+        </w:rPr>
+        <w:t xml:space="preserve">- </w:t>
+      </w:r>
+      <w:r>
+        <w:rPr>
+          <w:rFonts w:ascii="Trebuchet MS" w:hAnsi="Trebuchet MS"/>
+        </w:rPr>
+        <w:t>Editeur, Année d'édition, Collection, n° d'édition</w:t>
+      </w:r>
+    </w:p>
+    <w:p>
+      <w:pPr>
+        <w:spacing w:after="0"/>
+        <w:jc w:val="both"/>
+        <w:rPr>
+          <w:rFonts w:ascii="Trebuchet MS" w:hAnsi="Trebuchet MS"/>
+        </w:rPr>
+      </w:pPr>
+      <w:r>
+        <w:rPr>
+          <w:rFonts w:ascii="Trebuchet MS" w:hAnsi="Trebuchet MS"/>
+        </w:rPr>
+        <w:t xml:space="preserve"> - </w:t>
+      </w:r>
+      <w:r>
+        <w:rPr>
+          <w:rFonts w:ascii="Trebuchet MS" w:hAnsi="Trebuchet MS"/>
+        </w:rPr>
+        <w:t>Nom du CD</w:t>
+      </w:r>
+    </w:p>
+    <w:p>
+      <w:pPr>
+        <w:spacing w:after="0"/>
+        <w:jc w:val="both"/>
+        <w:rPr>
+          <w:rFonts w:ascii="Trebuchet MS" w:hAnsi="Trebuchet MS"/>
+        </w:rPr>
+      </w:pPr>
+      <w:r>
+        <w:rPr>
+          <w:rFonts w:ascii="Trebuchet MS" w:hAnsi="Trebuchet MS"/>
+        </w:rPr>
+        <w:t xml:space="preserve">  -</w:t>
+      </w:r>
+      <w:r>
+        <w:rPr>
+          <w:rFonts w:ascii="Trebuchet MS" w:hAnsi="Trebuchet MS"/>
+        </w:rPr>
+        <w:t xml:space="preserve"> </w:t>
+      </w:r>
+      <w:r>
+        <w:rPr>
+          <w:rFonts w:ascii="Trebuchet MS" w:hAnsi="Trebuchet MS"/>
+        </w:rPr>
+        <w:t>N° de la plage</w:t>
+      </w:r>
+    </w:p>
+    <w:p>
+      <w:pPr>
+        <w:spacing w:after="0"/>
+        <w:jc w:val="both"/>
+        <w:rPr>
+          <w:rFonts w:ascii="Trebuchet MS" w:hAnsi="Trebuchet MS"/>
+        </w:rPr>
+      </w:pPr>
+      <w:r>
+        <w:rPr>
+          <w:rFonts w:ascii="Trebuchet MS" w:hAnsi="Trebuchet MS"/>
+        </w:rPr>
+        <w:t xml:space="preserve"> - Nom de la plage</w:t>
+      </w:r>
+    </w:p>
+    <w:p>
+      <w:pPr>
+        <w:spacing w:after="0"/>
+        <w:jc w:val="both"/>
+        <w:rPr>
+          <w:rFonts w:ascii="Trebuchet MS" w:hAnsi="Trebuchet MS"/>
+        </w:rPr>
+      </w:pPr>
+    </w:p>
+    <w:p>
+      <w:pPr>
+        <w:spacing w:after="0"/>
+        <w:jc w:val="both"/>
+        <w:rPr>
+          <w:rFonts w:ascii="Trebuchet MS" w:hAnsi="Trebuchet MS"/>
+        </w:rPr>
+      </w:pPr>
+      <w:r>
+        <w:rPr>
+          <w:rFonts w:ascii="Trebuchet MS" w:hAnsi="Trebuchet MS"/>
+        </w:rPr>
+        <w:t xml:space="preserve">On veut pouvoir retrouver les </w:t>
+      </w:r>
+      <w:r>
+        <w:rPr>
+          <w:rFonts w:ascii="Trebuchet MS" w:hAnsi="Trebuchet MS"/>
+        </w:rPr>
+        <w:t>participants</w:t>
+      </w:r>
+      <w:r>
+        <w:rPr>
+          <w:rFonts w:ascii="Trebuchet MS" w:hAnsi="Trebuchet MS"/>
+        </w:rPr>
+        <w:t xml:space="preserve"> à un CD ou à une plage,</w:t>
+      </w:r>
+      <w:r>
+        <w:rPr>
+          <w:rFonts w:ascii="Trebuchet MS" w:hAnsi="Trebuchet MS"/>
+        </w:rPr>
+        <w:t xml:space="preserve"> </w:t>
+      </w:r>
+      <w:r>
+        <w:rPr>
+          <w:rFonts w:ascii="Trebuchet MS" w:hAnsi="Trebuchet MS"/>
+        </w:rPr>
+        <w:t xml:space="preserve">et la </w:t>
+      </w:r>
+      <w:r>
+        <w:rPr>
+          <w:rFonts w:ascii="Trebuchet MS" w:hAnsi="Trebuchet MS"/>
           <w:strike/>
-          <w:highlight w:val="yellow"/>
-        </w:rPr>
-        <w:t>CD</w:t>
-      </w:r>
-      <w:r>
-        <w:rPr>
-          <w:rFonts w:ascii="Trebuchet MS" w:hAnsi="Trebuchet MS"/>
-        </w:rPr>
-        <w:t xml:space="preserve"> ou les </w:t>
-      </w:r>
-      <w:r>
-        <w:rPr>
-          <w:rFonts w:ascii="Trebuchet MS" w:hAnsi="Trebuchet MS"/>
-          <w:strike/>
-          <w:highlight w:val="yellow"/>
-        </w:rPr>
-        <w:t>plages</w:t>
-      </w:r>
-      <w:r>
-        <w:rPr>
-          <w:rFonts w:ascii="Trebuchet MS" w:hAnsi="Trebuchet MS"/>
-        </w:rPr>
-        <w:t xml:space="preserve"> les composant.</w:t>
+        </w:rPr>
+        <w:t>nature</w:t>
+      </w:r>
+      <w:r>
+        <w:rPr>
+          <w:rFonts w:ascii="Trebuchet MS" w:hAnsi="Trebuchet MS"/>
+        </w:rPr>
+        <w:t xml:space="preserve"> de leur participation :</w:t>
       </w:r>
     </w:p>
     <w:p>
@@ -1450,20 +1673,7 @@
         <w:rPr>
           <w:rFonts w:ascii="Trebuchet MS" w:hAnsi="Trebuchet MS"/>
         </w:rPr>
-        <w:t xml:space="preserve"> - </w:t>
-      </w:r>
-      <w:r>
-        <w:rPr>
-          <w:rFonts w:ascii="Trebuchet MS" w:hAnsi="Trebuchet MS"/>
-          <w:strike/>
-        </w:rPr>
-        <w:t>Famille</w:t>
-      </w:r>
-      <w:r>
-        <w:rPr>
-          <w:rFonts w:ascii="Trebuchet MS" w:hAnsi="Trebuchet MS"/>
-        </w:rPr>
-        <w:t xml:space="preserve"> (Classique, Jazz, Variétés, folklore international)</w:t>
+        <w:t xml:space="preserve"> - Compositeur</w:t>
       </w:r>
     </w:p>
     <w:p>
@@ -1472,9 +1682,59 @@
         <w:jc w:val="both"/>
         <w:rPr>
           <w:rFonts w:ascii="Trebuchet MS" w:hAnsi="Trebuchet MS"/>
-          <w:lang w:val="nl-NL"/>
-        </w:rPr>
-      </w:pPr>
+        </w:rPr>
+      </w:pPr>
+      <w:r>
+        <w:rPr>
+          <w:rFonts w:ascii="Trebuchet MS" w:hAnsi="Trebuchet MS"/>
+        </w:rPr>
+        <w:t xml:space="preserve"> - Auteur</w:t>
+      </w:r>
+    </w:p>
+    <w:p>
+      <w:pPr>
+        <w:spacing w:after="0"/>
+        <w:jc w:val="both"/>
+        <w:rPr>
+          <w:rFonts w:ascii="Trebuchet MS" w:hAnsi="Trebuchet MS"/>
+        </w:rPr>
+      </w:pPr>
+      <w:r>
+        <w:rPr>
+          <w:rFonts w:ascii="Trebuchet MS" w:hAnsi="Trebuchet MS"/>
+        </w:rPr>
+        <w:t xml:space="preserve"> - Arrangeur ou orchestrateur</w:t>
+      </w:r>
+    </w:p>
+    <w:p>
+      <w:pPr>
+        <w:spacing w:after="0"/>
+        <w:jc w:val="both"/>
+        <w:rPr>
+          <w:rFonts w:ascii="Trebuchet MS" w:hAnsi="Trebuchet MS"/>
+        </w:rPr>
+      </w:pPr>
+      <w:r>
+        <w:rPr>
+          <w:rFonts w:ascii="Trebuchet MS" w:hAnsi="Trebuchet MS"/>
+        </w:rPr>
+        <w:t xml:space="preserve"> - Producteur</w:t>
+      </w:r>
+    </w:p>
+    <w:p>
+      <w:pPr>
+        <w:spacing w:after="0"/>
+        <w:jc w:val="both"/>
+        <w:rPr>
+          <w:rFonts w:ascii="Trebuchet MS" w:hAnsi="Trebuchet MS"/>
+        </w:rPr>
+      </w:pPr>
+      <w:r>
+        <w:rPr>
+          <w:rFonts w:ascii="Trebuchet MS" w:hAnsi="Trebuchet MS"/>
+        </w:rPr>
+        <w:t xml:space="preserve"> - Chanteur</w:t>
+      </w:r>
       <w:r>
         <w:rPr>
           <w:rFonts w:ascii="Trebuchet MS" w:hAnsi="Trebuchet MS"/>
@@ -1484,289 +1744,8 @@
       <w:r>
         <w:rPr>
           <w:rFonts w:ascii="Trebuchet MS" w:hAnsi="Trebuchet MS"/>
-          <w:lang w:val="nl-NL"/>
-        </w:rPr>
-        <w:t xml:space="preserve">- </w:t>
-      </w:r>
-      <w:r>
-        <w:rPr>
-          <w:rFonts w:ascii="Trebuchet MS" w:hAnsi="Trebuchet MS"/>
-          <w:strike/>
-        </w:rPr>
-        <w:t>Genre</w:t>
-      </w:r>
-      <w:r>
-        <w:rPr>
-          <w:rFonts w:ascii="Trebuchet MS" w:hAnsi="Trebuchet MS"/>
-          <w:lang w:val="nl-NL"/>
-        </w:rPr>
-        <w:t xml:space="preserve"> (Valse, Rock, </w:t>
-      </w:r>
-      <w:proofErr w:type="spellStart"/>
-      <w:r>
-        <w:rPr>
-          <w:rFonts w:ascii="Trebuchet MS" w:hAnsi="Trebuchet MS"/>
-          <w:lang w:val="nl-NL"/>
-        </w:rPr>
-        <w:t>Mambo</w:t>
-      </w:r>
-      <w:proofErr w:type="spellEnd"/>
-      <w:r>
-        <w:rPr>
-          <w:rFonts w:ascii="Trebuchet MS" w:hAnsi="Trebuchet MS"/>
-          <w:lang w:val="nl-NL"/>
-        </w:rPr>
-        <w:t xml:space="preserve">, </w:t>
-      </w:r>
-      <w:proofErr w:type="spellStart"/>
-      <w:r>
-        <w:rPr>
-          <w:rFonts w:ascii="Trebuchet MS" w:hAnsi="Trebuchet MS"/>
-          <w:lang w:val="nl-NL"/>
-        </w:rPr>
-        <w:t>Lieder</w:t>
-      </w:r>
-      <w:proofErr w:type="spellEnd"/>
-      <w:r>
-        <w:rPr>
-          <w:rFonts w:ascii="Trebuchet MS" w:hAnsi="Trebuchet MS"/>
-          <w:lang w:val="nl-NL"/>
-        </w:rPr>
-        <w:t>...)</w:t>
-      </w:r>
-    </w:p>
-    <w:p>
-      <w:pPr>
-        <w:spacing w:after="0"/>
-        <w:jc w:val="both"/>
-        <w:rPr>
-          <w:rFonts w:ascii="Trebuchet MS" w:hAnsi="Trebuchet MS"/>
-        </w:rPr>
-      </w:pPr>
-      <w:r>
-        <w:rPr>
-          <w:rFonts w:ascii="Trebuchet MS" w:hAnsi="Trebuchet MS"/>
-          <w:lang w:val="nl-NL"/>
-        </w:rPr>
-        <w:t xml:space="preserve"> </w:t>
-      </w:r>
-      <w:r>
-        <w:rPr>
-          <w:rFonts w:ascii="Trebuchet MS" w:hAnsi="Trebuchet MS"/>
-        </w:rPr>
-        <w:t xml:space="preserve">- </w:t>
-      </w:r>
-      <w:r>
-        <w:rPr>
-          <w:rFonts w:ascii="Trebuchet MS" w:hAnsi="Trebuchet MS"/>
-          <w:strike/>
-        </w:rPr>
-        <w:t>Editeur, Année d'édition, Collection, n° d'édition</w:t>
-      </w:r>
-    </w:p>
-    <w:p>
-      <w:pPr>
-        <w:spacing w:after="0"/>
-        <w:jc w:val="both"/>
-        <w:rPr>
-          <w:rFonts w:ascii="Trebuchet MS" w:hAnsi="Trebuchet MS"/>
-        </w:rPr>
-      </w:pPr>
-      <w:r>
-        <w:rPr>
-          <w:rFonts w:ascii="Trebuchet MS" w:hAnsi="Trebuchet MS"/>
-        </w:rPr>
-        <w:t xml:space="preserve"> - </w:t>
-      </w:r>
-      <w:r>
-        <w:rPr>
-          <w:rFonts w:ascii="Trebuchet MS" w:hAnsi="Trebuchet MS"/>
-          <w:strike/>
-        </w:rPr>
-        <w:t>Nom du CD</w:t>
-      </w:r>
-    </w:p>
-    <w:p>
-      <w:pPr>
-        <w:spacing w:after="0"/>
-        <w:jc w:val="both"/>
-        <w:rPr>
-          <w:rFonts w:ascii="Trebuchet MS" w:hAnsi="Trebuchet MS"/>
-          <w:strike/>
-        </w:rPr>
-      </w:pPr>
-      <w:r>
-        <w:rPr>
-          <w:rFonts w:ascii="Trebuchet MS" w:hAnsi="Trebuchet MS"/>
-        </w:rPr>
-        <w:t xml:space="preserve">  -</w:t>
-      </w:r>
-      <w:r>
-        <w:rPr>
-          <w:rFonts w:ascii="Trebuchet MS" w:hAnsi="Trebuchet MS"/>
-        </w:rPr>
-        <w:t xml:space="preserve"> </w:t>
-      </w:r>
-      <w:r>
-        <w:rPr>
-          <w:rFonts w:ascii="Trebuchet MS" w:hAnsi="Trebuchet MS"/>
-          <w:strike/>
-        </w:rPr>
-        <w:t>N° de la plage</w:t>
-      </w:r>
-    </w:p>
-    <w:p>
-      <w:pPr>
-        <w:spacing w:after="0"/>
-        <w:jc w:val="both"/>
-        <w:rPr>
-          <w:rFonts w:ascii="Trebuchet MS" w:hAnsi="Trebuchet MS"/>
-        </w:rPr>
-      </w:pPr>
-      <w:r>
-        <w:rPr>
-          <w:rFonts w:ascii="Trebuchet MS" w:hAnsi="Trebuchet MS"/>
-          <w:strike/>
-        </w:rPr>
-        <w:t xml:space="preserve"> - Nom de la plage</w:t>
-      </w:r>
-    </w:p>
-    <w:p>
-      <w:pPr>
-        <w:spacing w:after="0"/>
-        <w:jc w:val="both"/>
-        <w:rPr>
-          <w:rFonts w:ascii="Trebuchet MS" w:hAnsi="Trebuchet MS"/>
-        </w:rPr>
-      </w:pPr>
-    </w:p>
-    <w:p>
-      <w:pPr>
-        <w:spacing w:after="0"/>
-        <w:jc w:val="both"/>
-        <w:rPr>
-          <w:rFonts w:ascii="Trebuchet MS" w:hAnsi="Trebuchet MS"/>
-        </w:rPr>
-      </w:pPr>
-      <w:r>
-        <w:rPr>
-          <w:rFonts w:ascii="Trebuchet MS" w:hAnsi="Trebuchet MS"/>
-        </w:rPr>
-        <w:t xml:space="preserve">On veut pouvoir retrouver les </w:t>
-      </w:r>
-      <w:r>
-        <w:rPr>
-          <w:rFonts w:ascii="Trebuchet MS" w:hAnsi="Trebuchet MS"/>
-          <w:strike/>
-          <w:highlight w:val="yellow"/>
-        </w:rPr>
-        <w:t>participants</w:t>
-      </w:r>
-      <w:r>
-        <w:rPr>
-          <w:rFonts w:ascii="Trebuchet MS" w:hAnsi="Trebuchet MS"/>
-        </w:rPr>
-        <w:t xml:space="preserve"> à un CD ou à une plage,</w:t>
-      </w:r>
-      <w:r>
-        <w:rPr>
-          <w:rFonts w:ascii="Trebuchet MS" w:hAnsi="Trebuchet MS"/>
-        </w:rPr>
-        <w:t xml:space="preserve"> </w:t>
-      </w:r>
-      <w:r>
-        <w:rPr>
-          <w:rFonts w:ascii="Trebuchet MS" w:hAnsi="Trebuchet MS"/>
-        </w:rPr>
-        <w:t xml:space="preserve">et la </w:t>
-      </w:r>
-      <w:r>
-        <w:rPr>
-          <w:rFonts w:ascii="Trebuchet MS" w:hAnsi="Trebuchet MS"/>
-          <w:strike/>
-        </w:rPr>
-        <w:t>nature</w:t>
-      </w:r>
-      <w:r>
-        <w:rPr>
-          <w:rFonts w:ascii="Trebuchet MS" w:hAnsi="Trebuchet MS"/>
-        </w:rPr>
-        <w:t xml:space="preserve"> de leur participation :</w:t>
-      </w:r>
-    </w:p>
-    <w:p>
-      <w:pPr>
-        <w:spacing w:after="0"/>
-        <w:jc w:val="both"/>
-        <w:rPr>
-          <w:rFonts w:ascii="Trebuchet MS" w:hAnsi="Trebuchet MS"/>
-        </w:rPr>
-      </w:pPr>
-      <w:r>
-        <w:rPr>
-          <w:rFonts w:ascii="Trebuchet MS" w:hAnsi="Trebuchet MS"/>
-        </w:rPr>
-        <w:t xml:space="preserve"> - Compositeur</w:t>
-      </w:r>
-    </w:p>
-    <w:p>
-      <w:pPr>
-        <w:spacing w:after="0"/>
-        <w:jc w:val="both"/>
-        <w:rPr>
-          <w:rFonts w:ascii="Trebuchet MS" w:hAnsi="Trebuchet MS"/>
-        </w:rPr>
-      </w:pPr>
-      <w:r>
-        <w:rPr>
-          <w:rFonts w:ascii="Trebuchet MS" w:hAnsi="Trebuchet MS"/>
-        </w:rPr>
-        <w:t xml:space="preserve"> - Auteur</w:t>
-      </w:r>
-    </w:p>
-    <w:p>
-      <w:pPr>
-        <w:spacing w:after="0"/>
-        <w:jc w:val="both"/>
-        <w:rPr>
-          <w:rFonts w:ascii="Trebuchet MS" w:hAnsi="Trebuchet MS"/>
-        </w:rPr>
-      </w:pPr>
-      <w:r>
-        <w:rPr>
-          <w:rFonts w:ascii="Trebuchet MS" w:hAnsi="Trebuchet MS"/>
-        </w:rPr>
-        <w:t xml:space="preserve"> - Arrangeur ou orchestrateur</w:t>
-      </w:r>
-    </w:p>
-    <w:p>
-      <w:pPr>
-        <w:spacing w:after="0"/>
-        <w:jc w:val="both"/>
-        <w:rPr>
-          <w:rFonts w:ascii="Trebuchet MS" w:hAnsi="Trebuchet MS"/>
-        </w:rPr>
-      </w:pPr>
-      <w:r>
-        <w:rPr>
-          <w:rFonts w:ascii="Trebuchet MS" w:hAnsi="Trebuchet MS"/>
-        </w:rPr>
-        <w:t xml:space="preserve"> - Producteur</w:t>
-      </w:r>
-    </w:p>
-    <w:p>
-      <w:pPr>
-        <w:spacing w:after="0"/>
-        <w:jc w:val="both"/>
-        <w:rPr>
-          <w:rFonts w:ascii="Trebuchet MS" w:hAnsi="Trebuchet MS"/>
-        </w:rPr>
-      </w:pPr>
-      <w:r>
-        <w:rPr>
-          <w:rFonts w:ascii="Trebuchet MS" w:hAnsi="Trebuchet MS"/>
-        </w:rPr>
-        <w:t xml:space="preserve"> - Chanteur</w:t>
+        </w:rPr>
+        <w:t xml:space="preserve">                  </w:t>
       </w:r>
     </w:p>
     <w:p>
@@ -1816,33 +1795,19 @@
         <w:rPr>
           <w:rFonts w:ascii="Trebuchet MS" w:hAnsi="Trebuchet MS"/>
         </w:rPr>
-        <w:t>-t-on intérêt à parler de "Nature de participation</w:t>
-      </w:r>
-      <w:proofErr w:type="gramStart"/>
-      <w:r>
-        <w:rPr>
-          <w:rFonts w:ascii="Trebuchet MS" w:hAnsi="Trebuchet MS"/>
-        </w:rPr>
-        <w:t>",</w:t>
-      </w:r>
-      <w:r>
-        <w:rPr>
-          <w:rFonts w:ascii="Trebuchet MS" w:hAnsi="Trebuchet MS"/>
-        </w:rPr>
-        <w:t xml:space="preserve">  </w:t>
-      </w:r>
-      <w:r>
-        <w:rPr>
-          <w:rFonts w:ascii="Trebuchet MS" w:hAnsi="Trebuchet MS"/>
-        </w:rPr>
-        <w:t>cette</w:t>
-      </w:r>
-      <w:proofErr w:type="gramEnd"/>
-      <w:r>
-        <w:rPr>
-          <w:rFonts w:ascii="Trebuchet MS" w:hAnsi="Trebuchet MS"/>
-        </w:rPr>
-        <w:t xml:space="preserve"> notion recouvrant to</w:t>
+        <w:t>-t-on intérêt à parler de "Nature de participation",</w:t>
+      </w:r>
+      <w:r>
+        <w:rPr>
+          <w:rFonts w:ascii="Trebuchet MS" w:hAnsi="Trebuchet MS"/>
+        </w:rPr>
+        <w:t xml:space="preserve"> </w:t>
+      </w:r>
+      <w:r>
+        <w:rPr>
+          <w:rFonts w:ascii="Trebuchet MS" w:hAnsi="Trebuchet MS"/>
+        </w:rPr>
+        <w:t>cette notion recouvrant to</w:t>
       </w:r>
       <w:r>
         <w:rPr>

</xml_diff>